<commit_message>
Update SRD to include Use-Case Model
Add use-case model and descriptions to SRD.
</commit_message>
<xml_diff>
--- a/MedChartSRDocument.docx
+++ b/MedChartSRDocument.docx
@@ -724,10 +724,18 @@
             </w:rPr>
             <w:t xml:space="preserve">General Description</w:t>
             <w:tab/>
-            <w:t xml:space="preserve">3</w:t>
           </w:r>
           <w:r>
             <w:fldChar w:fldCharType="end"/>
+          </w:r>
+          <w:r>
+            <w:rPr>
+              <w:rFonts w:ascii="Cambria" w:cs="Cambria" w:eastAsia="Cambria" w:hAnsi="Cambria"/>
+              <w:sz w:val="22"/>
+              <w:szCs w:val="22"/>
+              <w:rtl w:val="0"/>
+            </w:rPr>
+            <w:t xml:space="preserve">2</w:t>
           </w:r>
           <w:r>
             <w:rPr>
@@ -936,10 +944,18 @@
             </w:rPr>
             <w:t xml:space="preserve">Technical Requirements</w:t>
             <w:tab/>
-            <w:t xml:space="preserve">4</w:t>
           </w:r>
           <w:r>
             <w:fldChar w:fldCharType="end"/>
+          </w:r>
+          <w:r>
+            <w:rPr>
+              <w:rFonts w:ascii="Cambria" w:cs="Cambria" w:eastAsia="Cambria" w:hAnsi="Cambria"/>
+              <w:sz w:val="22"/>
+              <w:szCs w:val="22"/>
+              <w:rtl w:val="0"/>
+            </w:rPr>
+            <w:t xml:space="preserve">3</w:t>
           </w:r>
           <w:r>
             <w:rPr>
@@ -1042,10 +1058,18 @@
             </w:rPr>
             <w:t xml:space="preserve">Operating System &amp; Compatibility</w:t>
             <w:tab/>
-            <w:t xml:space="preserve">4</w:t>
           </w:r>
           <w:r>
             <w:fldChar w:fldCharType="end"/>
+          </w:r>
+          <w:r>
+            <w:rPr>
+              <w:rFonts w:ascii="Cambria" w:cs="Cambria" w:eastAsia="Cambria" w:hAnsi="Cambria"/>
+              <w:sz w:val="22"/>
+              <w:szCs w:val="22"/>
+              <w:rtl w:val="0"/>
+            </w:rPr>
+            <w:t xml:space="preserve">3</w:t>
           </w:r>
           <w:r>
             <w:rPr>
@@ -1148,10 +1172,18 @@
             </w:rPr>
             <w:t xml:space="preserve">Interface requirements</w:t>
             <w:tab/>
-            <w:t xml:space="preserve">4</w:t>
           </w:r>
           <w:r>
             <w:fldChar w:fldCharType="end"/>
+          </w:r>
+          <w:r>
+            <w:rPr>
+              <w:rFonts w:ascii="Cambria" w:cs="Cambria" w:eastAsia="Cambria" w:hAnsi="Cambria"/>
+              <w:sz w:val="22"/>
+              <w:szCs w:val="22"/>
+              <w:rtl w:val="0"/>
+            </w:rPr>
+            <w:t xml:space="preserve">3</w:t>
           </w:r>
           <w:r>
             <w:rPr>
@@ -1254,10 +1286,18 @@
             </w:rPr>
             <w:t xml:space="preserve">User Interfaces</w:t>
             <w:tab/>
-            <w:t xml:space="preserve">4</w:t>
           </w:r>
           <w:r>
             <w:fldChar w:fldCharType="end"/>
+          </w:r>
+          <w:r>
+            <w:rPr>
+              <w:rFonts w:ascii="Cambria" w:cs="Cambria" w:eastAsia="Cambria" w:hAnsi="Cambria"/>
+              <w:sz w:val="22"/>
+              <w:szCs w:val="22"/>
+              <w:rtl w:val="0"/>
+            </w:rPr>
+            <w:t xml:space="preserve">3</w:t>
           </w:r>
           <w:r>
             <w:rPr>
@@ -1360,10 +1400,18 @@
             </w:rPr>
             <w:t xml:space="preserve">Hardware Interfaces</w:t>
             <w:tab/>
-            <w:t xml:space="preserve">4</w:t>
           </w:r>
           <w:r>
             <w:fldChar w:fldCharType="end"/>
+          </w:r>
+          <w:r>
+            <w:rPr>
+              <w:rFonts w:ascii="Cambria" w:cs="Cambria" w:eastAsia="Cambria" w:hAnsi="Cambria"/>
+              <w:sz w:val="22"/>
+              <w:szCs w:val="22"/>
+              <w:rtl w:val="0"/>
+            </w:rPr>
+            <w:t xml:space="preserve">3</w:t>
           </w:r>
           <w:r>
             <w:rPr>
@@ -1466,10 +1514,18 @@
             </w:rPr>
             <w:t xml:space="preserve">Communications Interfaces</w:t>
             <w:tab/>
-            <w:t xml:space="preserve">4</w:t>
           </w:r>
           <w:r>
             <w:fldChar w:fldCharType="end"/>
+          </w:r>
+          <w:r>
+            <w:rPr>
+              <w:rFonts w:ascii="Cambria" w:cs="Cambria" w:eastAsia="Cambria" w:hAnsi="Cambria"/>
+              <w:sz w:val="22"/>
+              <w:szCs w:val="22"/>
+              <w:rtl w:val="0"/>
+            </w:rPr>
+            <w:t xml:space="preserve">3</w:t>
           </w:r>
           <w:r>
             <w:rPr>
@@ -1605,16 +1661,6 @@
             <w:ind w:left="240" w:right="0" w:firstLine="0"/>
             <w:jc w:val="left"/>
             <w:rPr>
-              <w:rFonts w:ascii="Cambria" w:cs="Cambria" w:eastAsia="Cambria" w:hAnsi="Cambria"/>
-              <w:b w:val="0"/>
-              <w:i w:val="0"/>
-              <w:smallCaps w:val="0"/>
-              <w:strike w:val="0"/>
-              <w:color w:val="000000"/>
-              <w:sz w:val="22"/>
-              <w:szCs w:val="22"/>
-              <w:u w:val="none"/>
-              <w:shd w:fill="auto" w:val="clear"/>
               <w:vertAlign w:val="baseline"/>
             </w:rPr>
           </w:pPr>
@@ -1677,11 +1723,99 @@
               <w:rtl w:val="0"/>
             </w:rPr>
             <w:t xml:space="preserve">Non-Functional Requirements</w:t>
+          </w:r>
+          <w:r>
+            <w:fldChar w:fldCharType="end"/>
+          </w:r>
+          <w:r>
+            <w:rPr>
+              <w:rtl w:val="0"/>
+            </w:rPr>
             <w:tab/>
             <w:t xml:space="preserve">4</w:t>
           </w:r>
           <w:r>
+            <w:rPr>
+              <w:rtl w:val="0"/>
+            </w:rPr>
+          </w:r>
+        </w:p>
+        <w:p>
+          <w:pPr>
+            <w:keepNext w:val="0"/>
+            <w:keepLines w:val="0"/>
+            <w:pageBreakBefore w:val="0"/>
+            <w:widowControl w:val="1"/>
+            <w:pBdr>
+              <w:top w:space="0" w:sz="0" w:val="nil"/>
+              <w:left w:space="0" w:sz="0" w:val="nil"/>
+              <w:bottom w:space="0" w:sz="0" w:val="nil"/>
+              <w:right w:space="0" w:sz="0" w:val="nil"/>
+              <w:between w:space="0" w:sz="0" w:val="nil"/>
+            </w:pBdr>
+            <w:shd w:fill="auto" w:val="clear"/>
+            <w:tabs>
+              <w:tab w:val="left" w:pos="660"/>
+              <w:tab w:val="right" w:pos="10456"/>
+            </w:tabs>
+            <w:spacing w:after="0" w:before="0" w:line="240" w:lineRule="auto"/>
+            <w:ind w:left="240" w:right="0" w:firstLine="0"/>
+            <w:jc w:val="left"/>
+            <w:rPr>
+              <w:rFonts w:ascii="Cambria" w:cs="Cambria" w:eastAsia="Cambria" w:hAnsi="Cambria"/>
+              <w:b w:val="0"/>
+              <w:i w:val="0"/>
+              <w:smallCaps w:val="0"/>
+              <w:strike w:val="0"/>
+              <w:color w:val="000000"/>
+              <w:sz w:val="22"/>
+              <w:szCs w:val="22"/>
+              <w:u w:val="none"/>
+              <w:shd w:fill="auto" w:val="clear"/>
+              <w:vertAlign w:val="baseline"/>
+            </w:rPr>
+          </w:pPr>
+          <w:r>
+            <w:rPr>
+              <w:rtl w:val="0"/>
+            </w:rPr>
+            <w:t xml:space="preserve">6.</w:t>
+            <w:tab/>
+            <w:t xml:space="preserve">Use-Case Model</w:t>
+          </w:r>
+          <w:r>
+            <w:fldChar w:fldCharType="begin"/>
+            <w:instrText xml:space="preserve"> PAGEREF _heading=h.17dp8vu \h </w:instrText>
+            <w:fldChar w:fldCharType="separate"/>
+          </w:r>
+          <w:r>
+            <w:rPr>
+              <w:rFonts w:ascii="Times New Roman" w:cs="Times New Roman" w:eastAsia="Times New Roman" w:hAnsi="Times New Roman"/>
+              <w:b w:val="0"/>
+              <w:i w:val="0"/>
+              <w:smallCaps w:val="0"/>
+              <w:strike w:val="0"/>
+              <w:color w:val="000000"/>
+              <w:sz w:val="24"/>
+              <w:szCs w:val="24"/>
+              <w:u w:val="none"/>
+              <w:shd w:fill="auto" w:val="clear"/>
+              <w:vertAlign w:val="baseline"/>
+              <w:rtl w:val="0"/>
+            </w:rPr>
+            <w:tab/>
+          </w:r>
+          <w:r>
             <w:fldChar w:fldCharType="end"/>
+          </w:r>
+          <w:r>
+            <w:rPr>
+              <w:rFonts w:ascii="Cambria" w:cs="Cambria" w:eastAsia="Cambria" w:hAnsi="Cambria"/>
+              <w:sz w:val="22"/>
+              <w:szCs w:val="22"/>
+              <w:rtl w:val="0"/>
+            </w:rPr>
+            <w:t xml:space="preserve">5</w:t>
           </w:r>
           <w:r>
             <w:rPr>
@@ -5262,7 +5396,7 @@
       <w:pPr>
         <w:numPr>
           <w:ilvl w:val="2"/>
-          <w:numId w:val="9"/>
+          <w:numId w:val="10"/>
         </w:numPr>
         <w:spacing w:line="276" w:lineRule="auto"/>
         <w:ind w:left="2160" w:hanging="360"/>
@@ -5279,7 +5413,7 @@
       <w:pPr>
         <w:numPr>
           <w:ilvl w:val="2"/>
-          <w:numId w:val="9"/>
+          <w:numId w:val="10"/>
         </w:numPr>
         <w:spacing w:line="276" w:lineRule="auto"/>
         <w:ind w:left="2160" w:hanging="360"/>
@@ -5296,7 +5430,7 @@
       <w:pPr>
         <w:numPr>
           <w:ilvl w:val="2"/>
-          <w:numId w:val="9"/>
+          <w:numId w:val="10"/>
         </w:numPr>
         <w:spacing w:line="276" w:lineRule="auto"/>
         <w:ind w:left="2160" w:hanging="360"/>
@@ -5313,7 +5447,7 @@
       <w:pPr>
         <w:numPr>
           <w:ilvl w:val="2"/>
-          <w:numId w:val="9"/>
+          <w:numId w:val="10"/>
         </w:numPr>
         <w:spacing w:line="276" w:lineRule="auto"/>
         <w:ind w:left="2160" w:hanging="360"/>
@@ -5330,7 +5464,7 @@
       <w:pPr>
         <w:numPr>
           <w:ilvl w:val="2"/>
-          <w:numId w:val="9"/>
+          <w:numId w:val="10"/>
         </w:numPr>
         <w:spacing w:line="276" w:lineRule="auto"/>
         <w:ind w:left="2160" w:hanging="360"/>
@@ -5347,7 +5481,7 @@
       <w:pPr>
         <w:numPr>
           <w:ilvl w:val="2"/>
-          <w:numId w:val="9"/>
+          <w:numId w:val="10"/>
         </w:numPr>
         <w:spacing w:line="276" w:lineRule="auto"/>
         <w:ind w:left="2160" w:hanging="360"/>
@@ -5687,6 +5821,142 @@
         </w:rPr>
         <w:t xml:space="preserve">privacy.</w:t>
       </w:r>
+    </w:p>
+    <w:p>
+      <w:pPr>
+        <w:keepNext w:val="0"/>
+        <w:keepLines w:val="0"/>
+        <w:pageBreakBefore w:val="0"/>
+        <w:widowControl w:val="1"/>
+        <w:pBdr>
+          <w:top w:space="0" w:sz="0" w:val="nil"/>
+          <w:left w:space="0" w:sz="0" w:val="nil"/>
+          <w:bottom w:space="0" w:sz="0" w:val="nil"/>
+          <w:right w:space="0" w:sz="0" w:val="nil"/>
+          <w:between w:space="0" w:sz="0" w:val="nil"/>
+        </w:pBdr>
+        <w:shd w:fill="auto" w:val="clear"/>
+        <w:spacing w:after="0" w:before="0" w:line="240" w:lineRule="auto"/>
+        <w:ind w:right="0"/>
+        <w:jc w:val="left"/>
+        <w:rPr/>
+      </w:pPr>
+      <w:r>
+        <w:rPr>
+          <w:rtl w:val="0"/>
+        </w:rPr>
+      </w:r>
+    </w:p>
+    <w:p>
+      <w:pPr>
+        <w:keepNext w:val="0"/>
+        <w:keepLines w:val="0"/>
+        <w:pageBreakBefore w:val="0"/>
+        <w:widowControl w:val="1"/>
+        <w:pBdr>
+          <w:top w:space="0" w:sz="0" w:val="nil"/>
+          <w:left w:space="0" w:sz="0" w:val="nil"/>
+          <w:bottom w:space="0" w:sz="0" w:val="nil"/>
+          <w:right w:space="0" w:sz="0" w:val="nil"/>
+          <w:between w:space="0" w:sz="0" w:val="nil"/>
+        </w:pBdr>
+        <w:shd w:fill="auto" w:val="clear"/>
+        <w:spacing w:after="0" w:before="0" w:line="240" w:lineRule="auto"/>
+        <w:ind w:right="0"/>
+        <w:jc w:val="left"/>
+        <w:rPr/>
+      </w:pPr>
+      <w:r>
+        <w:rPr>
+          <w:rtl w:val="0"/>
+        </w:rPr>
+      </w:r>
+    </w:p>
+    <w:p>
+      <w:pPr>
+        <w:keepNext w:val="0"/>
+        <w:keepLines w:val="0"/>
+        <w:pageBreakBefore w:val="0"/>
+        <w:widowControl w:val="1"/>
+        <w:pBdr>
+          <w:top w:space="0" w:sz="0" w:val="nil"/>
+          <w:left w:space="0" w:sz="0" w:val="nil"/>
+          <w:bottom w:space="0" w:sz="0" w:val="nil"/>
+          <w:right w:space="0" w:sz="0" w:val="nil"/>
+          <w:between w:space="0" w:sz="0" w:val="nil"/>
+        </w:pBdr>
+        <w:shd w:fill="auto" w:val="clear"/>
+        <w:spacing w:after="0" w:before="0" w:line="240" w:lineRule="auto"/>
+        <w:ind w:right="0"/>
+        <w:jc w:val="left"/>
+        <w:rPr/>
+      </w:pPr>
+      <w:r>
+        <w:rPr>
+          <w:rtl w:val="0"/>
+        </w:rPr>
+      </w:r>
+    </w:p>
+    <w:p>
+      <w:pPr>
+        <w:pStyle w:val="Heading2"/>
+        <w:ind w:firstLine="360"/>
+        <w:rPr/>
+      </w:pPr>
+      <w:bookmarkStart w:colFirst="0" w:colLast="0" w:name="_heading=h.v7fgrecpl2vk" w:id="11"/>
+      <w:bookmarkEnd w:id="11"/>
+      <w:r>
+        <w:rPr>
+          <w:rtl w:val="0"/>
+        </w:rPr>
+        <w:t xml:space="preserve">6. Use-Case Model</w:t>
+      </w:r>
+    </w:p>
+    <w:p>
+      <w:pPr>
+        <w:rPr/>
+      </w:pPr>
+      <w:r>
+        <w:rPr>
+          <w:rtl w:val="0"/>
+        </w:rPr>
+      </w:r>
+    </w:p>
+    <w:p>
+      <w:pPr>
+        <w:rPr/>
+      </w:pPr>
+      <w:r>
+        <w:rPr>
+          <w:rtl w:val="0"/>
+        </w:rPr>
+        <w:t xml:space="preserve">Use Case Diagram:</w:t>
+      </w:r>
+      <w:r>
+        <w:rPr>
+          <w:rtl w:val="0"/>
+        </w:rPr>
+      </w:r>
+    </w:p>
+    <w:p>
+      <w:pPr>
+        <w:keepNext w:val="0"/>
+        <w:keepLines w:val="0"/>
+        <w:pageBreakBefore w:val="0"/>
+        <w:widowControl w:val="1"/>
+        <w:pBdr>
+          <w:top w:space="0" w:sz="0" w:val="nil"/>
+          <w:left w:space="0" w:sz="0" w:val="nil"/>
+          <w:bottom w:space="0" w:sz="0" w:val="nil"/>
+          <w:right w:space="0" w:sz="0" w:val="nil"/>
+          <w:between w:space="0" w:sz="0" w:val="nil"/>
+        </w:pBdr>
+        <w:shd w:fill="auto" w:val="clear"/>
+        <w:spacing w:after="0" w:before="0" w:line="240" w:lineRule="auto"/>
+        <w:ind w:right="0"/>
+        <w:jc w:val="left"/>
+        <w:rPr/>
+      </w:pPr>
       <w:r>
         <w:rPr>
           <w:rtl w:val="0"/>
@@ -5700,14 +5970,1071 @@
         <w:rPr/>
       </w:pPr>
       <w:r>
+        <w:rPr/>
+        <w:drawing>
+          <wp:inline distB="114300" distT="114300" distL="114300" distR="114300">
+            <wp:extent cx="5389821" cy="4262438"/>
+            <wp:effectExtent b="0" l="0" r="0" t="0"/>
+            <wp:docPr id="1" name="image1.png"/>
+            <a:graphic>
+              <a:graphicData uri="http://schemas.openxmlformats.org/drawingml/2006/picture">
+                <pic:pic>
+                  <pic:nvPicPr>
+                    <pic:cNvPr id="0" name="image1.png"/>
+                    <pic:cNvPicPr preferRelativeResize="0"/>
+                  </pic:nvPicPr>
+                  <pic:blipFill>
+                    <a:blip r:embed="rId7"/>
+                    <a:srcRect b="0" l="0" r="0" t="0"/>
+                    <a:stretch>
+                      <a:fillRect/>
+                    </a:stretch>
+                  </pic:blipFill>
+                  <pic:spPr>
+                    <a:xfrm>
+                      <a:off x="0" y="0"/>
+                      <a:ext cx="5389821" cy="4262438"/>
+                    </a:xfrm>
+                    <a:prstGeom prst="rect"/>
+                    <a:ln/>
+                  </pic:spPr>
+                </pic:pic>
+              </a:graphicData>
+            </a:graphic>
+          </wp:inline>
+        </w:drawing>
+      </w:r>
+      <w:r>
+        <w:rPr>
+          <w:rtl w:val="0"/>
+        </w:rPr>
+      </w:r>
+    </w:p>
+    <w:p>
+      <w:pPr>
+        <w:keepNext w:val="0"/>
+        <w:keepLines w:val="0"/>
+        <w:pageBreakBefore w:val="0"/>
+        <w:widowControl w:val="1"/>
+        <w:pBdr>
+          <w:top w:space="0" w:sz="0" w:val="nil"/>
+          <w:left w:space="0" w:sz="0" w:val="nil"/>
+          <w:bottom w:space="0" w:sz="0" w:val="nil"/>
+          <w:right w:space="0" w:sz="0" w:val="nil"/>
+          <w:between w:space="0" w:sz="0" w:val="nil"/>
+        </w:pBdr>
+        <w:shd w:fill="auto" w:val="clear"/>
+        <w:spacing w:after="0" w:before="0" w:line="240" w:lineRule="auto"/>
+        <w:ind w:right="0"/>
+        <w:jc w:val="left"/>
+        <w:rPr/>
+      </w:pPr>
+      <w:r>
+        <w:rPr>
+          <w:rtl w:val="0"/>
+        </w:rPr>
+      </w:r>
+    </w:p>
+    <w:p>
+      <w:pPr>
+        <w:keepNext w:val="0"/>
+        <w:keepLines w:val="0"/>
+        <w:pageBreakBefore w:val="0"/>
+        <w:widowControl w:val="1"/>
+        <w:pBdr>
+          <w:top w:space="0" w:sz="0" w:val="nil"/>
+          <w:left w:space="0" w:sz="0" w:val="nil"/>
+          <w:bottom w:space="0" w:sz="0" w:val="nil"/>
+          <w:right w:space="0" w:sz="0" w:val="nil"/>
+          <w:between w:space="0" w:sz="0" w:val="nil"/>
+        </w:pBdr>
+        <w:shd w:fill="auto" w:val="clear"/>
+        <w:spacing w:after="0" w:before="0" w:line="240" w:lineRule="auto"/>
+        <w:ind w:right="0"/>
+        <w:jc w:val="left"/>
+        <w:rPr/>
+      </w:pPr>
+      <w:r>
+        <w:rPr>
+          <w:rtl w:val="0"/>
+        </w:rPr>
+        <w:t xml:space="preserve">Use Case description</w:t>
+      </w:r>
+    </w:p>
+    <w:p>
+      <w:pPr>
+        <w:keepNext w:val="0"/>
+        <w:keepLines w:val="0"/>
+        <w:pageBreakBefore w:val="0"/>
+        <w:widowControl w:val="1"/>
+        <w:numPr>
+          <w:ilvl w:val="0"/>
+          <w:numId w:val="9"/>
+        </w:numPr>
+        <w:pBdr>
+          <w:top w:space="0" w:sz="0" w:val="nil"/>
+          <w:left w:space="0" w:sz="0" w:val="nil"/>
+          <w:bottom w:space="0" w:sz="0" w:val="nil"/>
+          <w:right w:space="0" w:sz="0" w:val="nil"/>
+          <w:between w:space="0" w:sz="0" w:val="nil"/>
+        </w:pBdr>
+        <w:shd w:fill="auto" w:val="clear"/>
+        <w:spacing w:after="0" w:before="0" w:line="240" w:lineRule="auto"/>
+        <w:ind w:left="720" w:right="0" w:hanging="360"/>
+        <w:jc w:val="left"/>
+        <w:rPr>
+          <w:u w:val="none"/>
+        </w:rPr>
+      </w:pPr>
+      <w:r>
+        <w:rPr>
+          <w:rtl w:val="0"/>
+        </w:rPr>
+        <w:t xml:space="preserve">Login/Logout - The user will be able to login to the system using credentials provided. </w:t>
+      </w:r>
+    </w:p>
+    <w:p>
+      <w:pPr>
+        <w:keepNext w:val="0"/>
+        <w:keepLines w:val="0"/>
+        <w:pageBreakBefore w:val="0"/>
+        <w:widowControl w:val="1"/>
+        <w:numPr>
+          <w:ilvl w:val="0"/>
+          <w:numId w:val="9"/>
+        </w:numPr>
+        <w:pBdr>
+          <w:top w:space="0" w:sz="0" w:val="nil"/>
+          <w:left w:space="0" w:sz="0" w:val="nil"/>
+          <w:bottom w:space="0" w:sz="0" w:val="nil"/>
+          <w:right w:space="0" w:sz="0" w:val="nil"/>
+          <w:between w:space="0" w:sz="0" w:val="nil"/>
+        </w:pBdr>
+        <w:shd w:fill="auto" w:val="clear"/>
+        <w:spacing w:after="0" w:before="0" w:line="240" w:lineRule="auto"/>
+        <w:ind w:left="720" w:right="0" w:hanging="360"/>
+        <w:jc w:val="left"/>
+        <w:rPr>
+          <w:u w:val="none"/>
+        </w:rPr>
+      </w:pPr>
+      <w:r>
+        <w:rPr>
+          <w:rtl w:val="0"/>
+        </w:rPr>
+        <w:t xml:space="preserve">Check-in - The receptionist will be able to check patients into MedChart, marking the patient presently waiting to be assigned a room.</w:t>
+      </w:r>
+    </w:p>
+    <w:p>
+      <w:pPr>
+        <w:keepNext w:val="0"/>
+        <w:keepLines w:val="0"/>
+        <w:pageBreakBefore w:val="0"/>
+        <w:widowControl w:val="1"/>
+        <w:numPr>
+          <w:ilvl w:val="0"/>
+          <w:numId w:val="9"/>
+        </w:numPr>
+        <w:pBdr>
+          <w:top w:space="0" w:sz="0" w:val="nil"/>
+          <w:left w:space="0" w:sz="0" w:val="nil"/>
+          <w:bottom w:space="0" w:sz="0" w:val="nil"/>
+          <w:right w:space="0" w:sz="0" w:val="nil"/>
+          <w:between w:space="0" w:sz="0" w:val="nil"/>
+        </w:pBdr>
+        <w:shd w:fill="auto" w:val="clear"/>
+        <w:spacing w:after="0" w:before="0" w:line="240" w:lineRule="auto"/>
+        <w:ind w:left="720" w:right="0" w:hanging="360"/>
+        <w:jc w:val="left"/>
+        <w:rPr>
+          <w:u w:val="none"/>
+        </w:rPr>
+      </w:pPr>
+      <w:r>
+        <w:rPr>
+          <w:rtl w:val="0"/>
+        </w:rPr>
+        <w:t xml:space="preserve">Contact Patients - The medical staff and receptionist will be able to send messages to patients through the provided messaging system.</w:t>
+      </w:r>
+    </w:p>
+    <w:p>
+      <w:pPr>
+        <w:keepNext w:val="0"/>
+        <w:keepLines w:val="0"/>
+        <w:pageBreakBefore w:val="0"/>
+        <w:widowControl w:val="1"/>
+        <w:numPr>
+          <w:ilvl w:val="0"/>
+          <w:numId w:val="9"/>
+        </w:numPr>
+        <w:pBdr>
+          <w:top w:space="0" w:sz="0" w:val="nil"/>
+          <w:left w:space="0" w:sz="0" w:val="nil"/>
+          <w:bottom w:space="0" w:sz="0" w:val="nil"/>
+          <w:right w:space="0" w:sz="0" w:val="nil"/>
+          <w:between w:space="0" w:sz="0" w:val="nil"/>
+        </w:pBdr>
+        <w:shd w:fill="auto" w:val="clear"/>
+        <w:spacing w:after="0" w:before="0" w:line="240" w:lineRule="auto"/>
+        <w:ind w:left="720" w:right="0" w:hanging="360"/>
+        <w:jc w:val="left"/>
+        <w:rPr>
+          <w:u w:val="none"/>
+        </w:rPr>
+      </w:pPr>
+      <w:r>
+        <w:rPr>
+          <w:rtl w:val="0"/>
+        </w:rPr>
+        <w:t xml:space="preserve">Assign Room - The receptionist will be able to assign available rooms to patients who have been checked in.</w:t>
+      </w:r>
+    </w:p>
+    <w:p>
+      <w:pPr>
+        <w:keepNext w:val="0"/>
+        <w:keepLines w:val="0"/>
+        <w:pageBreakBefore w:val="0"/>
+        <w:widowControl w:val="1"/>
+        <w:numPr>
+          <w:ilvl w:val="0"/>
+          <w:numId w:val="9"/>
+        </w:numPr>
+        <w:pBdr>
+          <w:top w:space="0" w:sz="0" w:val="nil"/>
+          <w:left w:space="0" w:sz="0" w:val="nil"/>
+          <w:bottom w:space="0" w:sz="0" w:val="nil"/>
+          <w:right w:space="0" w:sz="0" w:val="nil"/>
+          <w:between w:space="0" w:sz="0" w:val="nil"/>
+        </w:pBdr>
+        <w:shd w:fill="auto" w:val="clear"/>
+        <w:spacing w:after="0" w:before="0" w:line="240" w:lineRule="auto"/>
+        <w:ind w:left="720" w:right="0" w:hanging="360"/>
+        <w:jc w:val="left"/>
+        <w:rPr>
+          <w:u w:val="none"/>
+        </w:rPr>
+      </w:pPr>
+      <w:r>
+        <w:rPr>
+          <w:rtl w:val="0"/>
+        </w:rPr>
+        <w:t xml:space="preserve">View/edit Personal Information - The user will be able to access the personal information of the patients, which they can make changes to.</w:t>
+      </w:r>
+    </w:p>
+    <w:p>
+      <w:pPr>
+        <w:keepNext w:val="0"/>
+        <w:keepLines w:val="0"/>
+        <w:pageBreakBefore w:val="0"/>
+        <w:widowControl w:val="1"/>
+        <w:numPr>
+          <w:ilvl w:val="0"/>
+          <w:numId w:val="9"/>
+        </w:numPr>
+        <w:pBdr>
+          <w:top w:space="0" w:sz="0" w:val="nil"/>
+          <w:left w:space="0" w:sz="0" w:val="nil"/>
+          <w:bottom w:space="0" w:sz="0" w:val="nil"/>
+          <w:right w:space="0" w:sz="0" w:val="nil"/>
+          <w:between w:space="0" w:sz="0" w:val="nil"/>
+        </w:pBdr>
+        <w:shd w:fill="auto" w:val="clear"/>
+        <w:spacing w:after="0" w:before="0" w:line="240" w:lineRule="auto"/>
+        <w:ind w:left="720" w:right="0" w:hanging="360"/>
+        <w:jc w:val="left"/>
+        <w:rPr>
+          <w:u w:val="none"/>
+        </w:rPr>
+      </w:pPr>
+      <w:r>
+        <w:rPr>
+          <w:rtl w:val="0"/>
+        </w:rPr>
+        <w:t xml:space="preserve">Call for Assistance - The patient will be able to request assistance from medical staff.</w:t>
+      </w:r>
+    </w:p>
+    <w:p>
+      <w:pPr>
+        <w:keepNext w:val="0"/>
+        <w:keepLines w:val="0"/>
+        <w:pageBreakBefore w:val="0"/>
+        <w:widowControl w:val="1"/>
+        <w:numPr>
+          <w:ilvl w:val="0"/>
+          <w:numId w:val="9"/>
+        </w:numPr>
+        <w:pBdr>
+          <w:top w:space="0" w:sz="0" w:val="nil"/>
+          <w:left w:space="0" w:sz="0" w:val="nil"/>
+          <w:bottom w:space="0" w:sz="0" w:val="nil"/>
+          <w:right w:space="0" w:sz="0" w:val="nil"/>
+          <w:between w:space="0" w:sz="0" w:val="nil"/>
+        </w:pBdr>
+        <w:shd w:fill="auto" w:val="clear"/>
+        <w:spacing w:after="0" w:before="0" w:line="240" w:lineRule="auto"/>
+        <w:ind w:left="720" w:right="0" w:hanging="360"/>
+        <w:jc w:val="left"/>
+        <w:rPr>
+          <w:u w:val="none"/>
+        </w:rPr>
+      </w:pPr>
+      <w:r>
+        <w:rPr>
+          <w:rtl w:val="0"/>
+        </w:rPr>
+        <w:t xml:space="preserve">Check/Edit Medical Status - The medical staff will be able to view the medical status of the patient. From there, they can make edits/changes as necessary based on diagnosis, treatments, progress, etc..</w:t>
+      </w:r>
+    </w:p>
+    <w:p>
+      <w:pPr>
+        <w:keepNext w:val="0"/>
+        <w:keepLines w:val="0"/>
+        <w:pageBreakBefore w:val="0"/>
+        <w:widowControl w:val="1"/>
+        <w:pBdr>
+          <w:top w:space="0" w:sz="0" w:val="nil"/>
+          <w:left w:space="0" w:sz="0" w:val="nil"/>
+          <w:bottom w:space="0" w:sz="0" w:val="nil"/>
+          <w:right w:space="0" w:sz="0" w:val="nil"/>
+          <w:between w:space="0" w:sz="0" w:val="nil"/>
+        </w:pBdr>
+        <w:shd w:fill="auto" w:val="clear"/>
+        <w:spacing w:after="0" w:before="0" w:line="240" w:lineRule="auto"/>
+        <w:ind w:right="0"/>
+        <w:jc w:val="left"/>
+        <w:rPr/>
+      </w:pPr>
+      <w:r>
+        <w:rPr>
+          <w:rtl w:val="0"/>
+        </w:rPr>
+      </w:r>
+    </w:p>
+    <w:p>
+      <w:pPr>
+        <w:keepNext w:val="0"/>
+        <w:keepLines w:val="0"/>
+        <w:pageBreakBefore w:val="0"/>
+        <w:widowControl w:val="1"/>
+        <w:pBdr>
+          <w:top w:space="0" w:sz="0" w:val="nil"/>
+          <w:left w:space="0" w:sz="0" w:val="nil"/>
+          <w:bottom w:space="0" w:sz="0" w:val="nil"/>
+          <w:right w:space="0" w:sz="0" w:val="nil"/>
+          <w:between w:space="0" w:sz="0" w:val="nil"/>
+        </w:pBdr>
+        <w:shd w:fill="auto" w:val="clear"/>
+        <w:spacing w:after="0" w:before="0" w:line="240" w:lineRule="auto"/>
+        <w:ind w:right="0"/>
+        <w:jc w:val="left"/>
+        <w:rPr/>
+      </w:pPr>
+      <w:r>
+        <w:rPr>
+          <w:rtl w:val="0"/>
+        </w:rPr>
+        <w:t xml:space="preserve">Use Case Scenarios</w:t>
+      </w:r>
+    </w:p>
+    <w:p>
+      <w:pPr>
+        <w:ind w:left="720" w:firstLine="0"/>
+        <w:rPr/>
+      </w:pPr>
+      <w:r>
+        <w:rPr>
+          <w:rtl w:val="0"/>
+        </w:rPr>
+        <w:t xml:space="preserve">Use Case Description - Scenarios </w:t>
+      </w:r>
+    </w:p>
+    <w:p>
+      <w:pPr>
+        <w:ind w:left="720" w:firstLine="0"/>
+        <w:rPr/>
+      </w:pPr>
+      <w:r>
+        <w:rPr>
+          <w:rtl w:val="0"/>
+        </w:rPr>
+        <w:t xml:space="preserve">A) Login</w:t>
+      </w:r>
+    </w:p>
+    <w:p>
+      <w:pPr>
+        <w:ind w:left="1440" w:firstLine="0"/>
+        <w:rPr/>
+      </w:pPr>
+      <w:r>
+        <w:rPr>
+          <w:rtl w:val="0"/>
+        </w:rPr>
+        <w:t xml:space="preserve">I. Initial Assumption - The User has a registered account to login and patient information</w:t>
+      </w:r>
+    </w:p>
+    <w:p>
+      <w:pPr>
+        <w:ind w:left="1440" w:firstLine="0"/>
+        <w:rPr/>
+      </w:pPr>
+      <w:r>
+        <w:rPr>
+          <w:rtl w:val="0"/>
+        </w:rPr>
+        <w:t xml:space="preserve">saved in the database .</w:t>
+      </w:r>
+    </w:p>
+    <w:p>
+      <w:pPr>
+        <w:ind w:left="1440" w:firstLine="0"/>
+        <w:rPr/>
+      </w:pPr>
+      <w:r>
+        <w:rPr>
+          <w:rtl w:val="0"/>
+        </w:rPr>
+        <w:t xml:space="preserve">II. Normal - User enters their login information to login to their account</w:t>
+      </w:r>
+    </w:p>
+    <w:p>
+      <w:pPr>
+        <w:ind w:left="1440" w:firstLine="0"/>
+        <w:rPr/>
+      </w:pPr>
+      <w:r>
+        <w:rPr>
+          <w:rtl w:val="0"/>
+        </w:rPr>
+        <w:t xml:space="preserve">III. What can go wrong - Users forget their login information and have to request for their login information.</w:t>
+      </w:r>
+    </w:p>
+    <w:p>
+      <w:pPr>
+        <w:ind w:left="720" w:firstLine="720"/>
+        <w:rPr/>
+      </w:pPr>
+      <w:r>
+        <w:rPr>
+          <w:rtl w:val="0"/>
+        </w:rPr>
+        <w:t xml:space="preserve">IV. Other Activities - User can request their login information and request to reset their is</w:t>
+      </w:r>
+    </w:p>
+    <w:p>
+      <w:pPr>
+        <w:ind w:left="720" w:firstLine="720"/>
+        <w:rPr/>
+      </w:pPr>
+      <w:r>
+        <w:rPr>
+          <w:rtl w:val="0"/>
+        </w:rPr>
+        <w:t xml:space="preserve">login and can view their medical record, general personal information and request for</w:t>
+      </w:r>
+    </w:p>
+    <w:p>
+      <w:pPr>
+        <w:ind w:left="720" w:firstLine="720"/>
+        <w:rPr/>
+      </w:pPr>
+      <w:r>
+        <w:rPr>
+          <w:rtl w:val="0"/>
+        </w:rPr>
+        <w:t xml:space="preserve">assistance.</w:t>
+      </w:r>
+    </w:p>
+    <w:p>
+      <w:pPr>
+        <w:ind w:left="720" w:firstLine="720"/>
+        <w:rPr/>
+      </w:pPr>
+      <w:r>
+        <w:rPr>
+          <w:rtl w:val="0"/>
+        </w:rPr>
+        <w:t xml:space="preserve">V. System state on completion - User is login and can view their medical record, general</w:t>
+      </w:r>
+    </w:p>
+    <w:p>
+      <w:pPr>
+        <w:ind w:left="720" w:firstLine="720"/>
+        <w:rPr/>
+      </w:pPr>
+      <w:r>
+        <w:rPr>
+          <w:rtl w:val="0"/>
+        </w:rPr>
+        <w:t xml:space="preserve">personal information and request for assistance.</w:t>
+      </w:r>
+    </w:p>
+    <w:p>
+      <w:pPr>
+        <w:ind w:left="720" w:firstLine="720"/>
+        <w:rPr/>
+      </w:pPr>
+      <w:r>
+        <w:rPr>
+          <w:rtl w:val="0"/>
+        </w:rPr>
+      </w:r>
+    </w:p>
+    <w:p>
+      <w:pPr>
+        <w:ind w:left="720" w:firstLine="0"/>
+        <w:rPr/>
+      </w:pPr>
+      <w:r>
+        <w:rPr>
+          <w:rtl w:val="0"/>
+        </w:rPr>
+      </w:r>
+    </w:p>
+    <w:p>
+      <w:pPr>
+        <w:ind w:left="720" w:firstLine="0"/>
+        <w:rPr/>
+      </w:pPr>
+      <w:r>
+        <w:rPr>
+          <w:rtl w:val="0"/>
+        </w:rPr>
+        <w:t xml:space="preserve">B)Call for Assistance</w:t>
+      </w:r>
+    </w:p>
+    <w:p>
+      <w:pPr>
+        <w:ind w:left="1440" w:firstLine="0"/>
+        <w:rPr/>
+      </w:pPr>
+      <w:r>
+        <w:rPr>
+          <w:rtl w:val="0"/>
+        </w:rPr>
+        <w:t xml:space="preserve">I. Initial Assumption - The patient is logged in and  would be able to request for assistance.</w:t>
+      </w:r>
+    </w:p>
+    <w:p>
+      <w:pPr>
+        <w:ind w:left="1440" w:firstLine="0"/>
+        <w:rPr/>
+      </w:pPr>
+      <w:r>
+        <w:rPr>
+          <w:rtl w:val="0"/>
+        </w:rPr>
+        <w:t xml:space="preserve">II. Normal - The patient makes a request for assistance.</w:t>
+      </w:r>
+    </w:p>
+    <w:p>
+      <w:pPr>
+        <w:ind w:left="1440" w:firstLine="0"/>
+        <w:rPr/>
+      </w:pPr>
+      <w:r>
+        <w:rPr>
+          <w:rtl w:val="0"/>
+        </w:rPr>
+        <w:t xml:space="preserve">III. What can go wrong - The staff not seeing the request from the patients. </w:t>
+      </w:r>
+    </w:p>
+    <w:p>
+      <w:pPr>
+        <w:ind w:left="1440" w:firstLine="0"/>
+        <w:rPr/>
+      </w:pPr>
+      <w:r>
+        <w:rPr>
+          <w:rtl w:val="0"/>
+        </w:rPr>
+        <w:t xml:space="preserve">IV. Other </w:t>
+      </w:r>
+      <w:r>
+        <w:rPr>
+          <w:b w:val="1"/>
+          <w:color w:val="ffffff"/>
+          <w:sz w:val="36"/>
+          <w:szCs w:val="36"/>
+          <w:rtl w:val="0"/>
+        </w:rPr>
+        <w:t xml:space="preserve">Activities</w:t>
+      </w:r>
+      <w:r>
+        <w:rPr>
+          <w:rtl w:val="0"/>
+        </w:rPr>
+        <w:t xml:space="preserve"> - There are drop down boxes that show different types of requests the patient can make.</w:t>
+      </w:r>
+    </w:p>
+    <w:p>
+      <w:pPr>
+        <w:ind w:left="1440" w:firstLine="0"/>
+        <w:rPr/>
+      </w:pPr>
+      <w:r>
+        <w:rPr>
+          <w:rtl w:val="0"/>
+        </w:rPr>
+        <w:t xml:space="preserve">V. System state on completion - The request was sent to the staff and they saw the request, and helped the patient upon the request.</w:t>
+      </w:r>
+    </w:p>
+    <w:p>
+      <w:pPr>
+        <w:ind w:left="720" w:firstLine="0"/>
+        <w:rPr/>
+      </w:pPr>
+      <w:r>
+        <w:rPr>
+          <w:rtl w:val="0"/>
+        </w:rPr>
+      </w:r>
+    </w:p>
+    <w:p>
+      <w:pPr>
+        <w:ind w:left="720" w:firstLine="0"/>
+        <w:rPr/>
+      </w:pPr>
+      <w:r>
+        <w:rPr>
+          <w:rtl w:val="0"/>
+        </w:rPr>
+        <w:t xml:space="preserve">C) Assign Room </w:t>
+      </w:r>
+    </w:p>
+    <w:p>
+      <w:pPr>
+        <w:ind w:left="1440" w:firstLine="0"/>
+        <w:rPr/>
+      </w:pPr>
+      <w:r>
+        <w:rPr>
+          <w:rtl w:val="0"/>
+        </w:rPr>
+        <w:t xml:space="preserve">I. Initial Assumption - The patient is checked-in.</w:t>
+      </w:r>
+    </w:p>
+    <w:p>
+      <w:pPr>
+        <w:ind w:left="1440" w:firstLine="0"/>
+        <w:rPr/>
+      </w:pPr>
+      <w:r>
+        <w:rPr>
+          <w:rtl w:val="0"/>
+        </w:rPr>
+        <w:t xml:space="preserve">II. Normal - The receptionist assigns a room to the patient.</w:t>
+      </w:r>
+    </w:p>
+    <w:p>
+      <w:pPr>
+        <w:ind w:left="1440" w:firstLine="0"/>
+        <w:rPr/>
+      </w:pPr>
+      <w:r>
+        <w:rPr>
+          <w:rtl w:val="0"/>
+        </w:rPr>
+        <w:t xml:space="preserve">III. What can go wrong - The receptionist assigns an occupied room for the patients.</w:t>
+      </w:r>
+    </w:p>
+    <w:p>
+      <w:pPr>
+        <w:ind w:left="1440" w:firstLine="0"/>
+        <w:rPr/>
+      </w:pPr>
+      <w:r>
+        <w:rPr>
+          <w:rtl w:val="0"/>
+        </w:rPr>
+        <w:t xml:space="preserve">IV. Other Activities - The receptionist is able to see which room is occupied. </w:t>
+      </w:r>
+    </w:p>
+    <w:p>
+      <w:pPr>
+        <w:ind w:left="1440" w:firstLine="0"/>
+        <w:rPr/>
+      </w:pPr>
+      <w:r>
+        <w:rPr>
+          <w:rtl w:val="0"/>
+        </w:rPr>
+        <w:t xml:space="preserve">V. System state on completion - The patient is assigned to an empty room.</w:t>
+      </w:r>
+    </w:p>
+    <w:p>
+      <w:pPr>
+        <w:rPr/>
+      </w:pPr>
+      <w:r>
+        <w:rPr>
+          <w:rtl w:val="0"/>
+        </w:rPr>
+      </w:r>
+    </w:p>
+    <w:p>
+      <w:pPr>
+        <w:ind w:left="720" w:firstLine="0"/>
+        <w:rPr/>
+      </w:pPr>
+      <w:r>
+        <w:rPr>
+          <w:rtl w:val="0"/>
+        </w:rPr>
+        <w:t xml:space="preserve">D)Check-in</w:t>
+      </w:r>
+    </w:p>
+    <w:p>
+      <w:pPr>
+        <w:ind w:left="1440" w:firstLine="0"/>
+        <w:rPr/>
+      </w:pPr>
+      <w:r>
+        <w:rPr>
+          <w:rtl w:val="0"/>
+        </w:rPr>
+        <w:t xml:space="preserve">I. Initial Assumption - The receptionist has a new patient waiting to be checked in.</w:t>
+      </w:r>
+    </w:p>
+    <w:p>
+      <w:pPr>
+        <w:ind w:left="1440" w:firstLine="0"/>
+        <w:rPr/>
+      </w:pPr>
+      <w:r>
+        <w:rPr>
+          <w:rtl w:val="0"/>
+        </w:rPr>
+        <w:t xml:space="preserve">II. Normal - Receptionist enters all relevant information for patient and saves it for future use.</w:t>
+      </w:r>
+    </w:p>
+    <w:p>
+      <w:pPr>
+        <w:ind w:left="1440" w:firstLine="0"/>
+        <w:rPr/>
+      </w:pPr>
+      <w:r>
+        <w:rPr>
+          <w:rtl w:val="0"/>
+        </w:rPr>
+        <w:t xml:space="preserve">III. What can go wrong - Receptionist enters incorrect information about patient.</w:t>
+      </w:r>
+    </w:p>
+    <w:p>
+      <w:pPr>
+        <w:ind w:left="1440" w:firstLine="0"/>
+        <w:rPr/>
+      </w:pPr>
+      <w:r>
+        <w:rPr>
+          <w:rtl w:val="0"/>
+        </w:rPr>
+        <w:t xml:space="preserve">IV. Other Activities - Receptionist can print and download information if needed.</w:t>
+      </w:r>
+    </w:p>
+    <w:p>
+      <w:pPr>
+        <w:ind w:left="1440" w:firstLine="0"/>
+        <w:rPr/>
+      </w:pPr>
+      <w:r>
+        <w:rPr>
+          <w:rtl w:val="0"/>
+        </w:rPr>
+        <w:t xml:space="preserve">V. System state on completion - Receptionist has completed check-in of patient and is returned to the main menu.</w:t>
+      </w:r>
+    </w:p>
+    <w:p>
+      <w:pPr>
+        <w:rPr/>
+      </w:pPr>
+      <w:r>
+        <w:rPr>
+          <w:rtl w:val="0"/>
+        </w:rPr>
+      </w:r>
+    </w:p>
+    <w:p>
+      <w:pPr>
+        <w:ind w:left="720" w:firstLine="0"/>
+        <w:rPr/>
+      </w:pPr>
+      <w:r>
+        <w:rPr>
+          <w:rtl w:val="0"/>
+        </w:rPr>
+        <w:t xml:space="preserve">E)View/Edit Personal Information</w:t>
+      </w:r>
+    </w:p>
+    <w:p>
+      <w:pPr>
+        <w:ind w:left="1440" w:firstLine="0"/>
+        <w:rPr/>
+      </w:pPr>
+      <w:r>
+        <w:rPr>
+          <w:rtl w:val="0"/>
+        </w:rPr>
+        <w:t xml:space="preserve">I. Initial Assumption - User needs to view or edit personal information related to the patient.</w:t>
+      </w:r>
+    </w:p>
+    <w:p>
+      <w:pPr>
+        <w:ind w:left="1440" w:firstLine="0"/>
+        <w:rPr/>
+      </w:pPr>
+      <w:r>
+        <w:rPr>
+          <w:rtl w:val="0"/>
+        </w:rPr>
+        <w:t xml:space="preserve">II. Normal - User views or enters updated information about patient.</w:t>
+      </w:r>
+    </w:p>
+    <w:p>
+      <w:pPr>
+        <w:ind w:left="1440" w:firstLine="0"/>
+        <w:rPr/>
+      </w:pPr>
+      <w:r>
+        <w:rPr>
+          <w:rtl w:val="0"/>
+        </w:rPr>
+        <w:t xml:space="preserve">III. What can go wrong - User enters incorrect information about patient.</w:t>
+      </w:r>
+    </w:p>
+    <w:p>
+      <w:pPr>
+        <w:ind w:left="1440" w:firstLine="0"/>
+        <w:rPr/>
+      </w:pPr>
+      <w:r>
+        <w:rPr>
+          <w:rtl w:val="0"/>
+        </w:rPr>
+        <w:t xml:space="preserve">IV. Other Activities - User can print or download patient information.</w:t>
+      </w:r>
+    </w:p>
+    <w:p>
+      <w:pPr>
+        <w:ind w:left="1440" w:firstLine="0"/>
+        <w:rPr/>
+      </w:pPr>
+      <w:r>
+        <w:rPr>
+          <w:rtl w:val="0"/>
+        </w:rPr>
+        <w:t xml:space="preserve">V. System state on completion - User is returned to main menu and information has been viewed or updated.</w:t>
+      </w:r>
+    </w:p>
+    <w:p>
+      <w:pPr>
+        <w:ind w:left="720" w:firstLine="0"/>
+        <w:rPr/>
+      </w:pPr>
+      <w:r>
+        <w:rPr>
+          <w:rtl w:val="0"/>
+        </w:rPr>
+      </w:r>
+    </w:p>
+    <w:p>
+      <w:pPr>
+        <w:ind w:left="720" w:firstLine="0"/>
+        <w:rPr/>
+      </w:pPr>
+      <w:r>
+        <w:rPr>
+          <w:rtl w:val="0"/>
+        </w:rPr>
+        <w:t xml:space="preserve">F)Contact Patients</w:t>
+      </w:r>
+    </w:p>
+    <w:p>
+      <w:pPr>
+        <w:ind w:left="1440" w:firstLine="0"/>
+        <w:rPr/>
+      </w:pPr>
+      <w:r>
+        <w:rPr>
+          <w:rtl w:val="0"/>
+        </w:rPr>
+        <w:t xml:space="preserve">I. Initial Assumption - Medical staff or Receptionist is logged in and prepares to contact patient.</w:t>
+      </w:r>
+    </w:p>
+    <w:p>
+      <w:pPr>
+        <w:ind w:left="1440" w:firstLine="0"/>
+        <w:rPr/>
+      </w:pPr>
+      <w:r>
+        <w:rPr>
+          <w:rtl w:val="0"/>
+        </w:rPr>
+        <w:t xml:space="preserve">II. Normal - Medical staff or Receptionist enters message to send to patients and patient receives the message.</w:t>
+      </w:r>
+    </w:p>
+    <w:p>
+      <w:pPr>
+        <w:ind w:left="1440" w:firstLine="0"/>
+        <w:rPr/>
+      </w:pPr>
+      <w:r>
+        <w:rPr>
+          <w:rtl w:val="0"/>
+        </w:rPr>
+        <w:t xml:space="preserve">III. What can go wrong - Medical staff or Receptionist sends incorrect message or sends to incorrect patient; Patient doesn’t receive message.</w:t>
+      </w:r>
+    </w:p>
+    <w:p>
+      <w:pPr>
+        <w:ind w:left="1440" w:firstLine="0"/>
+        <w:rPr/>
+      </w:pPr>
+      <w:r>
+        <w:rPr>
+          <w:rtl w:val="0"/>
+        </w:rPr>
+        <w:t xml:space="preserve">IV. Other Activities - All users can view past sent messages to patients.</w:t>
+      </w:r>
+    </w:p>
+    <w:p>
+      <w:pPr>
+        <w:ind w:left="1440" w:firstLine="0"/>
+        <w:rPr/>
+      </w:pPr>
+      <w:r>
+        <w:rPr>
+          <w:rtl w:val="0"/>
+        </w:rPr>
+        <w:t xml:space="preserve">V. System state on completion - The Medical staff or Receptionist has sent the message and is returned to the main menu.</w:t>
+      </w:r>
+    </w:p>
+    <w:p>
+      <w:pPr>
+        <w:ind w:left="720" w:firstLine="0"/>
+        <w:rPr/>
+      </w:pPr>
+      <w:r>
+        <w:rPr>
+          <w:rtl w:val="0"/>
+        </w:rPr>
+      </w:r>
+    </w:p>
+    <w:p>
+      <w:pPr>
+        <w:ind w:left="720" w:firstLine="0"/>
+        <w:rPr/>
+      </w:pPr>
+      <w:r>
+        <w:rPr>
+          <w:rtl w:val="0"/>
+        </w:rPr>
+        <w:t xml:space="preserve">G)Check/Edit Medical Status</w:t>
+      </w:r>
+    </w:p>
+    <w:p>
+      <w:pPr>
+        <w:ind w:left="1440" w:firstLine="0"/>
+        <w:rPr/>
+      </w:pPr>
+      <w:r>
+        <w:rPr>
+          <w:rtl w:val="0"/>
+        </w:rPr>
+        <w:t xml:space="preserve">I. Initial Assumption - Medical staff is logged in and prepares to enter or view patient medical status.</w:t>
+      </w:r>
+    </w:p>
+    <w:p>
+      <w:pPr>
+        <w:ind w:left="1440" w:firstLine="0"/>
+        <w:rPr/>
+      </w:pPr>
+      <w:r>
+        <w:rPr>
+          <w:rtl w:val="0"/>
+        </w:rPr>
+        <w:t xml:space="preserve">II. Normal - Medical staff enters or views status and saves or closes it out.</w:t>
+      </w:r>
+    </w:p>
+    <w:p>
+      <w:pPr>
+        <w:ind w:left="1440" w:firstLine="0"/>
+        <w:rPr/>
+      </w:pPr>
+      <w:r>
+        <w:rPr>
+          <w:rtl w:val="0"/>
+        </w:rPr>
+        <w:t xml:space="preserve">III. What can go wrong - Medical staff enters incorrect information.</w:t>
+      </w:r>
+    </w:p>
+    <w:p>
+      <w:pPr>
+        <w:ind w:left="1440" w:firstLine="0"/>
+        <w:rPr/>
+      </w:pPr>
+      <w:r>
+        <w:rPr>
+          <w:rtl w:val="0"/>
+        </w:rPr>
+        <w:t xml:space="preserve">IV. Other Activities - Medical staff can print or download info.</w:t>
+      </w:r>
+    </w:p>
+    <w:p>
+      <w:pPr>
+        <w:ind w:left="1440" w:firstLine="0"/>
+        <w:rPr/>
+      </w:pPr>
+      <w:r>
+        <w:rPr>
+          <w:rtl w:val="0"/>
+        </w:rPr>
+        <w:t xml:space="preserve">V. System state on completion- patient medical status is updated and staff is now back to the main menu.</w:t>
+      </w:r>
+      <w:r>
+        <w:rPr>
+          <w:rtl w:val="0"/>
+        </w:rPr>
+      </w:r>
+    </w:p>
+    <w:p>
+      <w:pPr>
+        <w:spacing w:after="240" w:line="276" w:lineRule="auto"/>
+        <w:ind w:left="720" w:firstLine="0"/>
+        <w:rPr/>
+      </w:pPr>
+      <w:r>
+        <w:rPr>
+          <w:rtl w:val="0"/>
+        </w:rPr>
+      </w:r>
+    </w:p>
+    <w:p>
+      <w:pPr>
+        <w:spacing w:after="240" w:line="276" w:lineRule="auto"/>
+        <w:ind w:left="720" w:firstLine="0"/>
+        <w:rPr/>
+      </w:pPr>
+      <w:r>
+        <w:rPr>
+          <w:rtl w:val="0"/>
+        </w:rPr>
+      </w:r>
+    </w:p>
+    <w:p>
+      <w:pPr>
+        <w:spacing w:after="240" w:line="276" w:lineRule="auto"/>
+        <w:ind w:left="720" w:firstLine="0"/>
+        <w:rPr/>
+      </w:pPr>
+      <w:r>
         <w:rPr>
           <w:rtl w:val="0"/>
         </w:rPr>
       </w:r>
     </w:p>
     <w:sectPr>
-      <w:footerReference r:id="rId7" w:type="default"/>
-      <w:footerReference r:id="rId8" w:type="even"/>
+      <w:footerReference r:id="rId8" w:type="default"/>
+      <w:footerReference r:id="rId9" w:type="even"/>
       <w:pgSz w:h="16838" w:w="11906" w:orient="portrait"/>
       <w:pgMar w:bottom="720" w:top="720" w:left="720" w:right="720" w:header="720" w:footer="720"/>
       <w:pgNumType w:start="0"/>
@@ -6750,6 +8077,116 @@
   </w:abstractNum>
   <w:abstractNum w:abstractNumId="9">
     <w:lvl w:ilvl="0">
+      <w:start w:val="1"/>
+      <w:numFmt w:val="bullet"/>
+      <w:lvlText w:val="-"/>
+      <w:lvlJc w:val="left"/>
+      <w:pPr>
+        <w:ind w:left="720" w:hanging="360"/>
+      </w:pPr>
+      <w:rPr>
+        <w:u w:val="none"/>
+      </w:rPr>
+    </w:lvl>
+    <w:lvl w:ilvl="1">
+      <w:start w:val="1"/>
+      <w:numFmt w:val="bullet"/>
+      <w:lvlText w:val="-"/>
+      <w:lvlJc w:val="left"/>
+      <w:pPr>
+        <w:ind w:left="1440" w:hanging="360"/>
+      </w:pPr>
+      <w:rPr>
+        <w:u w:val="none"/>
+      </w:rPr>
+    </w:lvl>
+    <w:lvl w:ilvl="2">
+      <w:start w:val="1"/>
+      <w:numFmt w:val="bullet"/>
+      <w:lvlText w:val="-"/>
+      <w:lvlJc w:val="left"/>
+      <w:pPr>
+        <w:ind w:left="2160" w:hanging="360"/>
+      </w:pPr>
+      <w:rPr>
+        <w:u w:val="none"/>
+      </w:rPr>
+    </w:lvl>
+    <w:lvl w:ilvl="3">
+      <w:start w:val="1"/>
+      <w:numFmt w:val="bullet"/>
+      <w:lvlText w:val="-"/>
+      <w:lvlJc w:val="left"/>
+      <w:pPr>
+        <w:ind w:left="2880" w:hanging="360"/>
+      </w:pPr>
+      <w:rPr>
+        <w:u w:val="none"/>
+      </w:rPr>
+    </w:lvl>
+    <w:lvl w:ilvl="4">
+      <w:start w:val="1"/>
+      <w:numFmt w:val="bullet"/>
+      <w:lvlText w:val="-"/>
+      <w:lvlJc w:val="left"/>
+      <w:pPr>
+        <w:ind w:left="3600" w:hanging="360"/>
+      </w:pPr>
+      <w:rPr>
+        <w:u w:val="none"/>
+      </w:rPr>
+    </w:lvl>
+    <w:lvl w:ilvl="5">
+      <w:start w:val="1"/>
+      <w:numFmt w:val="bullet"/>
+      <w:lvlText w:val="-"/>
+      <w:lvlJc w:val="left"/>
+      <w:pPr>
+        <w:ind w:left="4320" w:hanging="360"/>
+      </w:pPr>
+      <w:rPr>
+        <w:u w:val="none"/>
+      </w:rPr>
+    </w:lvl>
+    <w:lvl w:ilvl="6">
+      <w:start w:val="1"/>
+      <w:numFmt w:val="bullet"/>
+      <w:lvlText w:val="-"/>
+      <w:lvlJc w:val="left"/>
+      <w:pPr>
+        <w:ind w:left="5040" w:hanging="360"/>
+      </w:pPr>
+      <w:rPr>
+        <w:u w:val="none"/>
+      </w:rPr>
+    </w:lvl>
+    <w:lvl w:ilvl="7">
+      <w:start w:val="1"/>
+      <w:numFmt w:val="bullet"/>
+      <w:lvlText w:val="-"/>
+      <w:lvlJc w:val="left"/>
+      <w:pPr>
+        <w:ind w:left="5760" w:hanging="360"/>
+      </w:pPr>
+      <w:rPr>
+        <w:u w:val="none"/>
+      </w:rPr>
+    </w:lvl>
+    <w:lvl w:ilvl="8">
+      <w:start w:val="1"/>
+      <w:numFmt w:val="bullet"/>
+      <w:lvlText w:val="-"/>
+      <w:lvlJc w:val="left"/>
+      <w:pPr>
+        <w:ind w:left="6480" w:hanging="360"/>
+      </w:pPr>
+      <w:rPr>
+        <w:u w:val="none"/>
+      </w:rPr>
+    </w:lvl>
+  </w:abstractNum>
+  <w:abstractNum w:abstractNumId="10">
+    <w:lvl w:ilvl="0">
       <w:start w:val="5"/>
       <w:numFmt w:val="decimal"/>
       <w:lvlText w:val="%1."/>
@@ -6884,6 +8321,9 @@
   </w:num>
   <w:num w:numId="9">
     <w:abstractNumId w:val="9"/>
+  </w:num>
+  <w:num w:numId="10">
+    <w:abstractNumId w:val="10"/>
   </w:num>
 </w:numbering>
 </file>
@@ -7908,7 +9348,7 @@
 
 <file path=customXML/item1.xml><?xml version="1.0" encoding="utf-8"?>
 <go:gDocsCustomXmlDataStorage xmlns:go="http://customooxmlschemas.google.com/" xmlns:r="http://schemas.openxmlformats.org/officeDocument/2006/relationships">
-  <go:docsCustomData xmlns:go="http://customooxmlschemas.google.com/" roundtripDataSignature="AMtx7mjiWw6Q8nkz7hBUPwVf+JfP1+d92Q==">AMUW2mV0CvduH2o65pGJf7ecQXXRBv22/7TZC4yayowoaQFn0Cv8WnsY8AT7a3ph6DtH1NmSMUz6pv/sqYM3jpdBPm0+j7rw8GXOHv4HP3QsAnQ0cUA+JJR3YNaeNBVYqN9MUGGYQI8XQyQsC7Zw4Rs9D0RTIJ9TdfBlcUPpWnvxJs8He2OZn3YT7jNLQeaTCW0WFbt3c/g7rzrjGrkkTxmHEre2qHoAeJCunyAGo24DU5X+gjIH9FzfSFykxtweP4k/RjvrEdm/VAfKr4cyebB6TN0Tw3x6sA==</go:docsCustomData>
+  <go:docsCustomData xmlns:go="http://customooxmlschemas.google.com/" roundtripDataSignature="AMtx7mi/IffniGFLDE/EJhRK4rzDopm1dQ==">AMUW2mWiMz11Ah/UDCjJYnvLSV0/Qch83PeFHpuSB2zIIohtKcr8F7cy1/vWJVIXH2lkl2dX0OSPXMGgXlCUkuO2IQocaKAhqrtGJQqfryBCljMDn+agkCM0OqJJHovLE3X/N748mA3cB0cjJ1VPqAAjx02Sbt+E3KJ0vr9CCOUVpRWqd8TeCxtCWK5mSGA2Jjxv62y+uTPH+5QtnzZJhJjgXpiGQRCX9+i8E4/tNXA11WQ21RZ0h3kR+nvI5gvb0gbzawq8bIuwzqg/6bfuhr5W7ulhViuPJi/3E4nbka1hnVciiodQA8A=</go:docsCustomData>
 </go:gDocsCustomXmlDataStorage>
 </file>
 

</xml_diff>

<commit_message>
Update Use Case Model
added admin to use case model
</commit_message>
<xml_diff>
--- a/MedChartSRDocument.docx
+++ b/MedChartSRDocument.docx
@@ -298,7 +298,7 @@
       </w:pPr>
       <w:r>
         <w:pict w14:anchorId="4F3CC1ED">
-          <v:rect id="_x0000_i1031" style="width:0;height:1.5pt" o:hralign="center" o:hrstd="t" o:hr="t" fillcolor="#a0a0a0" stroked="f"/>
+          <v:rect id="_x0000_i1026" style="width:0;height:1.5pt" o:hralign="center" o:hrstd="t" o:hr="t" fillcolor="#a0a0a0" stroked="f"/>
         </w:pict>
       </w:r>
     </w:p>
@@ -3400,21 +3400,28 @@
         </w:rPr>
         <w:lastRenderedPageBreak/>
         <w:drawing>
-          <wp:inline distT="114300" distB="114300" distL="114300" distR="114300" wp14:anchorId="68E86F05" wp14:editId="37F80F6C">
-            <wp:extent cx="5389821" cy="4262438"/>
+          <wp:inline distT="0" distB="0" distL="0" distR="0" wp14:anchorId="4C197897" wp14:editId="4F11541C">
+            <wp:extent cx="6187406" cy="4696422"/>
             <wp:effectExtent l="0" t="0" r="0" b="0"/>
-            <wp:docPr id="1" name="image1.png"/>
-            <wp:cNvGraphicFramePr/>
+            <wp:docPr id="7" name="Picture 7" descr="Diagram&#10;&#10;Description automatically generated"/>
+            <wp:cNvGraphicFramePr>
+              <a:graphicFrameLocks xmlns:a="http://schemas.openxmlformats.org/drawingml/2006/main" noChangeAspect="1"/>
+            </wp:cNvGraphicFramePr>
             <a:graphic xmlns:a="http://schemas.openxmlformats.org/drawingml/2006/main">
               <a:graphicData uri="http://schemas.openxmlformats.org/drawingml/2006/picture">
                 <pic:pic xmlns:pic="http://schemas.openxmlformats.org/drawingml/2006/picture">
                   <pic:nvPicPr>
-                    <pic:cNvPr id="0" name="image1.png"/>
-                    <pic:cNvPicPr preferRelativeResize="0"/>
+                    <pic:cNvPr id="7" name="Picture 7" descr="Diagram&#10;&#10;Description automatically generated"/>
+                    <pic:cNvPicPr/>
                   </pic:nvPicPr>
                   <pic:blipFill>
-                    <a:blip r:embed="rId8"/>
-                    <a:srcRect/>
+                    <a:blip r:embed="rId8" cstate="print">
+                      <a:extLst>
+                        <a:ext uri="{28A0092B-C50C-407E-A947-70E740481C1C}">
+                          <a14:useLocalDpi xmlns:a14="http://schemas.microsoft.com/office/drawing/2010/main" val="0"/>
+                        </a:ext>
+                      </a:extLst>
+                    </a:blip>
                     <a:stretch>
                       <a:fillRect/>
                     </a:stretch>
@@ -3422,12 +3429,11 @@
                   <pic:spPr>
                     <a:xfrm>
                       <a:off x="0" y="0"/>
-                      <a:ext cx="5389821" cy="4262438"/>
+                      <a:ext cx="6197091" cy="4703773"/>
                     </a:xfrm>
                     <a:prstGeom prst="rect">
                       <a:avLst/>
                     </a:prstGeom>
-                    <a:ln/>
                   </pic:spPr>
                 </pic:pic>
               </a:graphicData>
@@ -3681,6 +3687,7 @@
         <w:ind w:left="720" w:firstLine="720"/>
       </w:pPr>
       <w:r>
+        <w:lastRenderedPageBreak/>
         <w:t>assistance.</w:t>
       </w:r>
     </w:p>
@@ -4016,6 +4023,7 @@
         <w:ind w:left="1440"/>
       </w:pPr>
       <w:r>
+        <w:lastRenderedPageBreak/>
         <w:t>IV. Other Activities - Medical staff can print or download info.</w:t>
       </w:r>
     </w:p>
@@ -4039,7 +4047,6 @@
         <w:rPr>
           <w:lang w:val="en-US"/>
         </w:rPr>
-        <w:lastRenderedPageBreak/>
         <w:t>7</w:t>
       </w:r>
       <w:r>
@@ -4193,7 +4200,6 @@
         <w:rPr>
           <w:lang w:val="en-US"/>
         </w:rPr>
-        <w:lastRenderedPageBreak/>
         <w:t>8</w:t>
       </w:r>
       <w:r>
@@ -4203,13 +4209,7 @@
         <w:rPr>
           <w:lang w:val="en-US"/>
         </w:rPr>
-        <w:t>MVC</w:t>
-      </w:r>
-      <w:r>
-        <w:rPr>
-          <w:lang w:val="en-US"/>
-        </w:rPr>
-        <w:t xml:space="preserve"> Diagram</w:t>
+        <w:t>MVC Diagram</w:t>
       </w:r>
     </w:p>
     <w:p>
@@ -4415,7 +4415,6 @@
         <w:rPr>
           <w:lang w:val="en-US"/>
         </w:rPr>
-        <w:lastRenderedPageBreak/>
         <w:t>9</w:t>
       </w:r>
       <w:r>
@@ -4425,19 +4424,7 @@
         <w:rPr>
           <w:lang w:val="en-US"/>
         </w:rPr>
-        <w:t xml:space="preserve">State Machine </w:t>
-      </w:r>
-      <w:r>
-        <w:rPr>
-          <w:lang w:val="en-US"/>
-        </w:rPr>
-        <w:t>Diagram</w:t>
-      </w:r>
-      <w:r>
-        <w:rPr>
-          <w:lang w:val="en-US"/>
-        </w:rPr>
-        <w:t>s</w:t>
+        <w:t>State Machine Diagrams</w:t>
       </w:r>
     </w:p>
     <w:p>
@@ -4915,7 +4902,6 @@
         <w:rPr>
           <w:lang w:val="en-US"/>
         </w:rPr>
-        <w:lastRenderedPageBreak/>
         <w:t>Receptionist Diagram</w:t>
       </w:r>
     </w:p>

</xml_diff>